<commit_message>
postman teszt + updatelt vizsganapló
</commit_message>
<xml_diff>
--- a/Projektnapló.docx
+++ b/Projektnapló.docx
@@ -4,6 +4,507 @@
   <w:body>
     <w:p>
       <w:pPr>
+        <w:spacing w:line="276" w:lineRule="auto"/>
+        <w:jc w:val="center"/>
+        <w:rPr>
+          <w:sz w:val="32"/>
+          <w:szCs w:val="32"/>
+        </w:rPr>
+      </w:pPr>
+      <w:r>
+        <w:rPr>
+          <w:rtl w:val="0"/>
+        </w:rPr>
+      </w:r>
+    </w:p>
+    <w:p>
+      <w:pPr>
+        <w:spacing w:line="276" w:lineRule="auto"/>
+        <w:jc w:val="center"/>
+        <w:rPr>
+          <w:sz w:val="32"/>
+          <w:szCs w:val="32"/>
+        </w:rPr>
+      </w:pPr>
+      <w:r>
+        <w:rPr>
+          <w:rtl w:val="0"/>
+        </w:rPr>
+      </w:r>
+    </w:p>
+    <w:p>
+      <w:pPr>
+        <w:spacing w:line="276" w:lineRule="auto"/>
+        <w:jc w:val="center"/>
+        <w:rPr>
+          <w:sz w:val="32"/>
+          <w:szCs w:val="32"/>
+        </w:rPr>
+      </w:pPr>
+      <w:r>
+        <w:rPr>
+          <w:rtl w:val="0"/>
+        </w:rPr>
+      </w:r>
+    </w:p>
+    <w:p>
+      <w:pPr>
+        <w:spacing w:line="276" w:lineRule="auto"/>
+        <w:jc w:val="center"/>
+        <w:rPr>
+          <w:sz w:val="32"/>
+          <w:szCs w:val="32"/>
+        </w:rPr>
+      </w:pPr>
+      <w:r>
+        <w:rPr>
+          <w:sz w:val="32"/>
+          <w:szCs w:val="32"/>
+          <w:rtl w:val="0"/>
+        </w:rPr>
+        <w:t xml:space="preserve">Projekt Munkanapló</w:t>
+      </w:r>
+    </w:p>
+    <w:p>
+      <w:pPr>
+        <w:spacing w:line="276" w:lineRule="auto"/>
+        <w:jc w:val="center"/>
+        <w:rPr>
+          <w:sz w:val="32"/>
+          <w:szCs w:val="32"/>
+        </w:rPr>
+      </w:pPr>
+      <w:r>
+        <w:rPr>
+          <w:rtl w:val="0"/>
+        </w:rPr>
+      </w:r>
+    </w:p>
+    <w:p>
+      <w:pPr>
+        <w:spacing w:line="276" w:lineRule="auto"/>
+        <w:jc w:val="center"/>
+        <w:rPr>
+          <w:sz w:val="28"/>
+          <w:szCs w:val="28"/>
+        </w:rPr>
+      </w:pPr>
+      <w:r>
+        <w:rPr>
+          <w:rtl w:val="0"/>
+        </w:rPr>
+      </w:r>
+    </w:p>
+    <w:p>
+      <w:pPr>
+        <w:spacing w:line="276" w:lineRule="auto"/>
+        <w:jc w:val="center"/>
+        <w:rPr>
+          <w:sz w:val="28"/>
+          <w:szCs w:val="28"/>
+        </w:rPr>
+      </w:pPr>
+      <w:r>
+        <w:rPr>
+          <w:rtl w:val="0"/>
+        </w:rPr>
+      </w:r>
+    </w:p>
+    <w:p>
+      <w:pPr>
+        <w:spacing w:line="276" w:lineRule="auto"/>
+        <w:jc w:val="center"/>
+        <w:rPr>
+          <w:sz w:val="28"/>
+          <w:szCs w:val="28"/>
+        </w:rPr>
+      </w:pPr>
+      <w:r>
+        <w:rPr>
+          <w:rtl w:val="0"/>
+        </w:rPr>
+      </w:r>
+    </w:p>
+    <w:p>
+      <w:pPr>
+        <w:spacing w:line="276" w:lineRule="auto"/>
+        <w:jc w:val="center"/>
+        <w:rPr>
+          <w:sz w:val="28"/>
+          <w:szCs w:val="28"/>
+        </w:rPr>
+      </w:pPr>
+      <w:r>
+        <w:rPr>
+          <w:rtl w:val="0"/>
+        </w:rPr>
+      </w:r>
+    </w:p>
+    <w:p>
+      <w:pPr>
+        <w:spacing w:line="276" w:lineRule="auto"/>
+        <w:jc w:val="both"/>
+        <w:rPr>
+          <w:sz w:val="24"/>
+          <w:szCs w:val="24"/>
+        </w:rPr>
+      </w:pPr>
+      <w:r>
+        <w:rPr>
+          <w:rtl w:val="0"/>
+        </w:rPr>
+      </w:r>
+    </w:p>
+    <w:p>
+      <w:pPr>
+        <w:spacing w:line="276" w:lineRule="auto"/>
+        <w:jc w:val="both"/>
+        <w:rPr>
+          <w:sz w:val="24"/>
+          <w:szCs w:val="24"/>
+        </w:rPr>
+      </w:pPr>
+      <w:r>
+        <w:rPr>
+          <w:rtl w:val="0"/>
+        </w:rPr>
+      </w:r>
+    </w:p>
+    <w:p>
+      <w:pPr>
+        <w:spacing w:line="276" w:lineRule="auto"/>
+        <w:jc w:val="both"/>
+        <w:rPr>
+          <w:sz w:val="24"/>
+          <w:szCs w:val="24"/>
+        </w:rPr>
+      </w:pPr>
+      <w:r>
+        <w:rPr>
+          <w:rtl w:val="0"/>
+        </w:rPr>
+      </w:r>
+    </w:p>
+    <w:p>
+      <w:pPr>
+        <w:spacing w:after="120" w:line="360" w:lineRule="auto"/>
+        <w:jc w:val="both"/>
+        <w:rPr>
+          <w:b w:val="1"/>
+          <w:sz w:val="24"/>
+          <w:szCs w:val="24"/>
+        </w:rPr>
+      </w:pPr>
+      <w:r>
+        <w:rPr>
+          <w:rtl w:val="0"/>
+        </w:rPr>
+      </w:r>
+    </w:p>
+    <w:p>
+      <w:pPr>
+        <w:spacing w:after="120" w:line="360" w:lineRule="auto"/>
+        <w:jc w:val="both"/>
+        <w:rPr>
+          <w:b w:val="1"/>
+          <w:sz w:val="24"/>
+          <w:szCs w:val="24"/>
+        </w:rPr>
+      </w:pPr>
+      <w:r>
+        <w:rPr>
+          <w:rtl w:val="0"/>
+        </w:rPr>
+      </w:r>
+    </w:p>
+    <w:p>
+      <w:pPr>
+        <w:spacing w:after="120" w:line="360" w:lineRule="auto"/>
+        <w:jc w:val="both"/>
+        <w:rPr>
+          <w:b w:val="1"/>
+          <w:sz w:val="24"/>
+          <w:szCs w:val="24"/>
+        </w:rPr>
+      </w:pPr>
+      <w:r>
+        <w:rPr>
+          <w:b w:val="1"/>
+          <w:sz w:val="24"/>
+          <w:szCs w:val="24"/>
+          <w:rtl w:val="0"/>
+        </w:rPr>
+        <w:t xml:space="preserve">Témavezető:</w:t>
+        <w:tab/>
+        <w:tab/>
+        <w:tab/>
+        <w:tab/>
+        <w:tab/>
+        <w:tab/>
+        <w:tab/>
+        <w:tab/>
+        <w:t xml:space="preserve">Készítette:</w:t>
+      </w:r>
+    </w:p>
+    <w:p>
+      <w:pPr>
+        <w:spacing w:after="120" w:line="360" w:lineRule="auto"/>
+        <w:jc w:val="both"/>
+        <w:rPr>
+          <w:sz w:val="24"/>
+          <w:szCs w:val="24"/>
+        </w:rPr>
+      </w:pPr>
+      <w:r>
+        <w:rPr>
+          <w:sz w:val="24"/>
+          <w:szCs w:val="24"/>
+          <w:rtl w:val="0"/>
+        </w:rPr>
+        <w:t xml:space="preserve">Szabó Ákos</w:t>
+        <w:tab/>
+        <w:tab/>
+        <w:tab/>
+        <w:tab/>
+        <w:tab/>
+        <w:tab/>
+        <w:tab/>
+        <w:tab/>
+        <w:t xml:space="preserve">Bartha János</w:t>
+      </w:r>
+    </w:p>
+    <w:p>
+      <w:pPr>
+        <w:spacing w:after="120" w:line="360" w:lineRule="auto"/>
+        <w:jc w:val="both"/>
+        <w:rPr>
+          <w:sz w:val="24"/>
+          <w:szCs w:val="24"/>
+        </w:rPr>
+      </w:pPr>
+      <w:r>
+        <w:rPr>
+          <w:rtl w:val="0"/>
+        </w:rPr>
+      </w:r>
+    </w:p>
+    <w:p>
+      <w:pPr>
+        <w:spacing w:after="120" w:line="360" w:lineRule="auto"/>
+        <w:jc w:val="both"/>
+        <w:rPr>
+          <w:sz w:val="24"/>
+          <w:szCs w:val="24"/>
+        </w:rPr>
+      </w:pPr>
+      <w:r>
+        <w:rPr>
+          <w:sz w:val="24"/>
+          <w:szCs w:val="24"/>
+          <w:rtl w:val="0"/>
+        </w:rPr>
+        <w:t xml:space="preserve">Inántsy-Pap Tamás</w:t>
+        <w:tab/>
+        <w:tab/>
+        <w:tab/>
+        <w:tab/>
+        <w:tab/>
+        <w:tab/>
+        <w:tab/>
+        <w:t xml:space="preserve">Lukács Donát</w:t>
+      </w:r>
+    </w:p>
+    <w:p>
+      <w:pPr>
+        <w:spacing w:after="120" w:line="360" w:lineRule="auto"/>
+        <w:jc w:val="both"/>
+        <w:rPr>
+          <w:sz w:val="24"/>
+          <w:szCs w:val="24"/>
+        </w:rPr>
+      </w:pPr>
+      <w:r>
+        <w:rPr>
+          <w:rtl w:val="0"/>
+        </w:rPr>
+      </w:r>
+    </w:p>
+    <w:p>
+      <w:pPr>
+        <w:spacing w:after="120" w:line="360" w:lineRule="auto"/>
+        <w:jc w:val="both"/>
+        <w:rPr>
+          <w:sz w:val="24"/>
+          <w:szCs w:val="24"/>
+        </w:rPr>
+      </w:pPr>
+      <w:r>
+        <w:rPr>
+          <w:sz w:val="24"/>
+          <w:szCs w:val="24"/>
+          <w:rtl w:val="0"/>
+        </w:rPr>
+        <w:tab/>
+        <w:tab/>
+        <w:tab/>
+        <w:tab/>
+        <w:tab/>
+        <w:tab/>
+        <w:tab/>
+        <w:tab/>
+        <w:tab/>
+        <w:t xml:space="preserve">Kecskés Krisztián Dávid</w:t>
+      </w:r>
+    </w:p>
+    <w:p>
+      <w:pPr>
+        <w:spacing w:after="160" w:line="360" w:lineRule="auto"/>
+        <w:ind w:firstLine="284"/>
+        <w:jc w:val="center"/>
+        <w:rPr>
+          <w:sz w:val="24"/>
+          <w:szCs w:val="24"/>
+        </w:rPr>
+      </w:pPr>
+      <w:r>
+        <w:rPr>
+          <w:rtl w:val="0"/>
+        </w:rPr>
+      </w:r>
+    </w:p>
+    <w:p>
+      <w:pPr>
+        <w:spacing w:after="160" w:line="360" w:lineRule="auto"/>
+        <w:ind w:left="3600" w:firstLine="0"/>
+        <w:rPr>
+          <w:sz w:val="24"/>
+          <w:szCs w:val="24"/>
+        </w:rPr>
+      </w:pPr>
+      <w:r>
+        <w:rPr>
+          <w:sz w:val="24"/>
+          <w:szCs w:val="24"/>
+          <w:rtl w:val="0"/>
+        </w:rPr>
+        <w:t xml:space="preserve">  </w:t>
+      </w:r>
+    </w:p>
+    <w:p>
+      <w:pPr>
+        <w:spacing w:after="160" w:line="360" w:lineRule="auto"/>
+        <w:ind w:left="3600" w:firstLine="0"/>
+        <w:rPr>
+          <w:sz w:val="24"/>
+          <w:szCs w:val="24"/>
+        </w:rPr>
+      </w:pPr>
+      <w:r>
+        <w:rPr>
+          <w:rtl w:val="0"/>
+        </w:rPr>
+      </w:r>
+    </w:p>
+    <w:p>
+      <w:pPr>
+        <w:spacing w:after="160" w:line="360" w:lineRule="auto"/>
+        <w:ind w:left="3600" w:firstLine="0"/>
+        <w:rPr>
+          <w:sz w:val="24"/>
+          <w:szCs w:val="24"/>
+        </w:rPr>
+      </w:pPr>
+      <w:r>
+        <w:rPr>
+          <w:sz w:val="24"/>
+          <w:szCs w:val="24"/>
+          <w:rtl w:val="0"/>
+        </w:rPr>
+        <w:t xml:space="preserve">NYÍREGYHÁZA</w:t>
+      </w:r>
+    </w:p>
+    <w:p>
+      <w:pPr>
+        <w:spacing w:after="160" w:line="360" w:lineRule="auto"/>
+        <w:ind w:left="4320" w:firstLine="0"/>
+        <w:jc w:val="both"/>
+        <w:rPr>
+          <w:rFonts w:ascii="Arial" w:cs="Arial" w:eastAsia="Arial" w:hAnsi="Arial"/>
+          <w:color w:val="0b5394"/>
+          <w:sz w:val="22"/>
+          <w:szCs w:val="22"/>
+        </w:rPr>
+      </w:pPr>
+      <w:r>
+        <w:rPr>
+          <w:sz w:val="24"/>
+          <w:szCs w:val="24"/>
+          <w:rtl w:val="0"/>
+        </w:rPr>
+        <w:t xml:space="preserve">2023</w:t>
+      </w:r>
+      <w:r>
+        <w:rPr>
+          <w:rtl w:val="0"/>
+        </w:rPr>
+      </w:r>
+    </w:p>
+    <w:p>
+      <w:pPr>
+        <w:spacing w:after="0" w:before="0" w:line="276" w:lineRule="auto"/>
+        <w:ind w:left="0" w:right="0" w:firstLine="0"/>
+        <w:jc w:val="left"/>
+        <w:rPr>
+          <w:rFonts w:ascii="Arial" w:cs="Arial" w:eastAsia="Arial" w:hAnsi="Arial"/>
+          <w:sz w:val="28"/>
+          <w:szCs w:val="28"/>
+        </w:rPr>
+      </w:pPr>
+      <w:r>
+        <w:rPr>
+          <w:rtl w:val="0"/>
+        </w:rPr>
+      </w:r>
+    </w:p>
+    <w:p>
+      <w:pPr>
+        <w:spacing w:after="0" w:before="0" w:line="276" w:lineRule="auto"/>
+        <w:ind w:left="0" w:right="0" w:firstLine="0"/>
+        <w:jc w:val="left"/>
+        <w:rPr>
+          <w:rFonts w:ascii="Arial" w:cs="Arial" w:eastAsia="Arial" w:hAnsi="Arial"/>
+          <w:sz w:val="28"/>
+          <w:szCs w:val="28"/>
+        </w:rPr>
+      </w:pPr>
+      <w:r>
+        <w:rPr>
+          <w:rtl w:val="0"/>
+        </w:rPr>
+      </w:r>
+    </w:p>
+    <w:p>
+      <w:pPr>
+        <w:spacing w:after="0" w:before="0" w:line="276" w:lineRule="auto"/>
+        <w:ind w:left="0" w:right="0" w:firstLine="0"/>
+        <w:jc w:val="left"/>
+        <w:rPr>
+          <w:rFonts w:ascii="Arial" w:cs="Arial" w:eastAsia="Arial" w:hAnsi="Arial"/>
+          <w:sz w:val="28"/>
+          <w:szCs w:val="28"/>
+        </w:rPr>
+      </w:pPr>
+      <w:r>
+        <w:br w:type="page"/>
+      </w:r>
+      <w:r>
+        <w:rPr>
+          <w:rtl w:val="0"/>
+        </w:rPr>
+      </w:r>
+    </w:p>
+    <w:p>
+      <w:pPr>
         <w:spacing w:after="0" w:before="0" w:line="276" w:lineRule="auto"/>
         <w:ind w:left="0" w:right="0" w:firstLine="0"/>
         <w:jc w:val="left"/>
@@ -2522,6 +3023,631 @@
         </w:rPr>
         <w:tab/>
         <w:t xml:space="preserve">-Lukács Donát</w:t>
+      </w:r>
+    </w:p>
+    <w:p>
+      <w:pPr>
+        <w:spacing w:line="276" w:lineRule="auto"/>
+        <w:rPr>
+          <w:rFonts w:ascii="Arial" w:cs="Arial" w:eastAsia="Arial" w:hAnsi="Arial"/>
+          <w:sz w:val="28"/>
+          <w:szCs w:val="28"/>
+        </w:rPr>
+      </w:pPr>
+      <w:r>
+        <w:rPr>
+          <w:rtl w:val="0"/>
+        </w:rPr>
+      </w:r>
+    </w:p>
+    <w:p>
+      <w:pPr>
+        <w:spacing w:line="276" w:lineRule="auto"/>
+        <w:rPr>
+          <w:rFonts w:ascii="Arial" w:cs="Arial" w:eastAsia="Arial" w:hAnsi="Arial"/>
+          <w:sz w:val="28"/>
+          <w:szCs w:val="28"/>
+        </w:rPr>
+      </w:pPr>
+      <w:r>
+        <w:rPr>
+          <w:rFonts w:ascii="Arial" w:cs="Arial" w:eastAsia="Arial" w:hAnsi="Arial"/>
+          <w:sz w:val="28"/>
+          <w:szCs w:val="28"/>
+          <w:rtl w:val="0"/>
+        </w:rPr>
+        <w:t xml:space="preserve">2023.04.19. Frontend: About oldal formázása, kalóriaszámláló oldalon a táblázatban új mező nevezetése ( aktuális kalória ), Progress bar implementálása kalória számláló oldalon.</w:t>
+      </w:r>
+    </w:p>
+    <w:p>
+      <w:pPr>
+        <w:spacing w:line="276" w:lineRule="auto"/>
+        <w:ind w:left="720" w:firstLine="0"/>
+        <w:rPr>
+          <w:rFonts w:ascii="Arial" w:cs="Arial" w:eastAsia="Arial" w:hAnsi="Arial"/>
+          <w:sz w:val="28"/>
+          <w:szCs w:val="28"/>
+        </w:rPr>
+      </w:pPr>
+      <w:r>
+        <w:rPr>
+          <w:rFonts w:ascii="Arial" w:cs="Arial" w:eastAsia="Arial" w:hAnsi="Arial"/>
+          <w:sz w:val="28"/>
+          <w:szCs w:val="28"/>
+          <w:rtl w:val="0"/>
+        </w:rPr>
+        <w:t xml:space="preserve">-Bartha János</w:t>
+      </w:r>
+    </w:p>
+    <w:p>
+      <w:pPr>
+        <w:spacing w:line="276" w:lineRule="auto"/>
+        <w:rPr>
+          <w:rFonts w:ascii="Arial" w:cs="Arial" w:eastAsia="Arial" w:hAnsi="Arial"/>
+          <w:sz w:val="28"/>
+          <w:szCs w:val="28"/>
+        </w:rPr>
+      </w:pPr>
+      <w:r>
+        <w:rPr>
+          <w:rtl w:val="0"/>
+        </w:rPr>
+      </w:r>
+    </w:p>
+    <w:p>
+      <w:pPr>
+        <w:spacing w:line="276" w:lineRule="auto"/>
+        <w:rPr>
+          <w:rFonts w:ascii="Arial" w:cs="Arial" w:eastAsia="Arial" w:hAnsi="Arial"/>
+          <w:sz w:val="28"/>
+          <w:szCs w:val="28"/>
+        </w:rPr>
+      </w:pPr>
+      <w:r>
+        <w:rPr>
+          <w:rFonts w:ascii="Arial" w:cs="Arial" w:eastAsia="Arial" w:hAnsi="Arial"/>
+          <w:sz w:val="28"/>
+          <w:szCs w:val="28"/>
+          <w:rtl w:val="0"/>
+        </w:rPr>
+        <w:t xml:space="preserve">2023.04.20. Frontend: Navbar update</w:t>
+      </w:r>
+    </w:p>
+    <w:p>
+      <w:pPr>
+        <w:spacing w:line="276" w:lineRule="auto"/>
+        <w:rPr>
+          <w:rFonts w:ascii="Arial" w:cs="Arial" w:eastAsia="Arial" w:hAnsi="Arial"/>
+          <w:sz w:val="28"/>
+          <w:szCs w:val="28"/>
+        </w:rPr>
+      </w:pPr>
+      <w:r>
+        <w:rPr>
+          <w:rFonts w:ascii="Arial" w:cs="Arial" w:eastAsia="Arial" w:hAnsi="Arial"/>
+          <w:sz w:val="28"/>
+          <w:szCs w:val="28"/>
+          <w:rtl w:val="0"/>
+        </w:rPr>
+        <w:tab/>
+        <w:t xml:space="preserve">-Bartha János</w:t>
+      </w:r>
+    </w:p>
+    <w:p>
+      <w:pPr>
+        <w:spacing w:line="276" w:lineRule="auto"/>
+        <w:rPr>
+          <w:rFonts w:ascii="Arial" w:cs="Arial" w:eastAsia="Arial" w:hAnsi="Arial"/>
+          <w:sz w:val="28"/>
+          <w:szCs w:val="28"/>
+        </w:rPr>
+      </w:pPr>
+      <w:r>
+        <w:rPr>
+          <w:rtl w:val="0"/>
+        </w:rPr>
+      </w:r>
+    </w:p>
+    <w:p>
+      <w:pPr>
+        <w:spacing w:line="276" w:lineRule="auto"/>
+        <w:rPr>
+          <w:rFonts w:ascii="Arial" w:cs="Arial" w:eastAsia="Arial" w:hAnsi="Arial"/>
+          <w:sz w:val="28"/>
+          <w:szCs w:val="28"/>
+        </w:rPr>
+      </w:pPr>
+      <w:r>
+        <w:rPr>
+          <w:rFonts w:ascii="Arial" w:cs="Arial" w:eastAsia="Arial" w:hAnsi="Arial"/>
+          <w:sz w:val="28"/>
+          <w:szCs w:val="28"/>
+          <w:rtl w:val="0"/>
+        </w:rPr>
+        <w:t xml:space="preserve">2023.04.23. Frontend: Navbar avatar fix, key prop fixelése, Kalória számláló, Workouts, Supplements oldalak reszponzivvá tétele.</w:t>
+      </w:r>
+    </w:p>
+    <w:p>
+      <w:pPr>
+        <w:spacing w:line="276" w:lineRule="auto"/>
+        <w:rPr>
+          <w:rFonts w:ascii="Arial" w:cs="Arial" w:eastAsia="Arial" w:hAnsi="Arial"/>
+          <w:sz w:val="28"/>
+          <w:szCs w:val="28"/>
+        </w:rPr>
+      </w:pPr>
+      <w:r>
+        <w:rPr>
+          <w:rFonts w:ascii="Arial" w:cs="Arial" w:eastAsia="Arial" w:hAnsi="Arial"/>
+          <w:sz w:val="28"/>
+          <w:szCs w:val="28"/>
+          <w:rtl w:val="0"/>
+        </w:rPr>
+        <w:tab/>
+        <w:t xml:space="preserve">-Lukács Donát</w:t>
+      </w:r>
+    </w:p>
+    <w:p>
+      <w:pPr>
+        <w:spacing w:line="276" w:lineRule="auto"/>
+        <w:rPr>
+          <w:rFonts w:ascii="Arial" w:cs="Arial" w:eastAsia="Arial" w:hAnsi="Arial"/>
+          <w:sz w:val="28"/>
+          <w:szCs w:val="28"/>
+        </w:rPr>
+      </w:pPr>
+      <w:r>
+        <w:rPr>
+          <w:rtl w:val="0"/>
+        </w:rPr>
+      </w:r>
+    </w:p>
+    <w:p>
+      <w:pPr>
+        <w:spacing w:line="276" w:lineRule="auto"/>
+        <w:rPr>
+          <w:rFonts w:ascii="Arial" w:cs="Arial" w:eastAsia="Arial" w:hAnsi="Arial"/>
+          <w:sz w:val="28"/>
+          <w:szCs w:val="28"/>
+        </w:rPr>
+      </w:pPr>
+      <w:r>
+        <w:rPr>
+          <w:rFonts w:ascii="Arial" w:cs="Arial" w:eastAsia="Arial" w:hAnsi="Arial"/>
+          <w:sz w:val="28"/>
+          <w:szCs w:val="28"/>
+          <w:rtl w:val="0"/>
+        </w:rPr>
+        <w:t xml:space="preserve">2023.04.24. Frontend: React Context kalória számláló és admin részekhez.</w:t>
+      </w:r>
+    </w:p>
+    <w:p>
+      <w:pPr>
+        <w:spacing w:line="276" w:lineRule="auto"/>
+        <w:rPr>
+          <w:rFonts w:ascii="Arial" w:cs="Arial" w:eastAsia="Arial" w:hAnsi="Arial"/>
+          <w:sz w:val="28"/>
+          <w:szCs w:val="28"/>
+        </w:rPr>
+      </w:pPr>
+      <w:r>
+        <w:rPr>
+          <w:rFonts w:ascii="Arial" w:cs="Arial" w:eastAsia="Arial" w:hAnsi="Arial"/>
+          <w:sz w:val="28"/>
+          <w:szCs w:val="28"/>
+          <w:rtl w:val="0"/>
+        </w:rPr>
+        <w:tab/>
+        <w:t xml:space="preserve">-Kecskés Krisztián</w:t>
+      </w:r>
+    </w:p>
+    <w:p>
+      <w:pPr>
+        <w:spacing w:line="276" w:lineRule="auto"/>
+        <w:rPr>
+          <w:rFonts w:ascii="Arial" w:cs="Arial" w:eastAsia="Arial" w:hAnsi="Arial"/>
+          <w:sz w:val="28"/>
+          <w:szCs w:val="28"/>
+        </w:rPr>
+      </w:pPr>
+      <w:r>
+        <w:rPr>
+          <w:rtl w:val="0"/>
+        </w:rPr>
+      </w:r>
+    </w:p>
+    <w:p>
+      <w:pPr>
+        <w:spacing w:line="276" w:lineRule="auto"/>
+        <w:rPr>
+          <w:rFonts w:ascii="Arial" w:cs="Arial" w:eastAsia="Arial" w:hAnsi="Arial"/>
+          <w:sz w:val="28"/>
+          <w:szCs w:val="28"/>
+        </w:rPr>
+      </w:pPr>
+      <w:r>
+        <w:rPr>
+          <w:rFonts w:ascii="Arial" w:cs="Arial" w:eastAsia="Arial" w:hAnsi="Arial"/>
+          <w:sz w:val="28"/>
+          <w:szCs w:val="28"/>
+          <w:rtl w:val="0"/>
+        </w:rPr>
+        <w:t xml:space="preserve">2023.04.25. Frontend: Context bevezetése az oldalakon, refaktorálás.</w:t>
+      </w:r>
+    </w:p>
+    <w:p>
+      <w:pPr>
+        <w:spacing w:line="276" w:lineRule="auto"/>
+        <w:rPr>
+          <w:rFonts w:ascii="Arial" w:cs="Arial" w:eastAsia="Arial" w:hAnsi="Arial"/>
+          <w:sz w:val="28"/>
+          <w:szCs w:val="28"/>
+        </w:rPr>
+      </w:pPr>
+      <w:r>
+        <w:rPr>
+          <w:rFonts w:ascii="Arial" w:cs="Arial" w:eastAsia="Arial" w:hAnsi="Arial"/>
+          <w:sz w:val="28"/>
+          <w:szCs w:val="28"/>
+          <w:rtl w:val="0"/>
+        </w:rPr>
+        <w:tab/>
+        <w:t xml:space="preserve">-Lukács Donát</w:t>
+      </w:r>
+    </w:p>
+    <w:p>
+      <w:pPr>
+        <w:spacing w:line="276" w:lineRule="auto"/>
+        <w:rPr>
+          <w:rFonts w:ascii="Arial" w:cs="Arial" w:eastAsia="Arial" w:hAnsi="Arial"/>
+          <w:sz w:val="28"/>
+          <w:szCs w:val="28"/>
+        </w:rPr>
+      </w:pPr>
+      <w:r>
+        <w:rPr>
+          <w:rtl w:val="0"/>
+        </w:rPr>
+      </w:r>
+    </w:p>
+    <w:p>
+      <w:pPr>
+        <w:spacing w:line="276" w:lineRule="auto"/>
+        <w:rPr>
+          <w:rFonts w:ascii="Arial" w:cs="Arial" w:eastAsia="Arial" w:hAnsi="Arial"/>
+          <w:sz w:val="28"/>
+          <w:szCs w:val="28"/>
+        </w:rPr>
+      </w:pPr>
+      <w:r>
+        <w:rPr>
+          <w:rFonts w:ascii="Arial" w:cs="Arial" w:eastAsia="Arial" w:hAnsi="Arial"/>
+          <w:sz w:val="28"/>
+          <w:szCs w:val="28"/>
+          <w:rtl w:val="0"/>
+        </w:rPr>
+        <w:t xml:space="preserve">2023.04.26. Frontend: ProgressBar syncelése(egyszerre updatel a többi komponenssel).</w:t>
+      </w:r>
+    </w:p>
+    <w:p>
+      <w:pPr>
+        <w:spacing w:line="276" w:lineRule="auto"/>
+        <w:ind w:left="0" w:firstLine="0"/>
+        <w:rPr>
+          <w:rFonts w:ascii="Arial" w:cs="Arial" w:eastAsia="Arial" w:hAnsi="Arial"/>
+          <w:sz w:val="28"/>
+          <w:szCs w:val="28"/>
+        </w:rPr>
+      </w:pPr>
+      <w:r>
+        <w:rPr>
+          <w:rFonts w:ascii="Arial" w:cs="Arial" w:eastAsia="Arial" w:hAnsi="Arial"/>
+          <w:sz w:val="28"/>
+          <w:szCs w:val="28"/>
+          <w:rtl w:val="0"/>
+        </w:rPr>
+        <w:tab/>
+        <w:t xml:space="preserve">-Kecskés Krisztián</w:t>
+      </w:r>
+    </w:p>
+    <w:p>
+      <w:pPr>
+        <w:spacing w:line="276" w:lineRule="auto"/>
+        <w:ind w:left="0" w:firstLine="0"/>
+        <w:rPr>
+          <w:rFonts w:ascii="Arial" w:cs="Arial" w:eastAsia="Arial" w:hAnsi="Arial"/>
+          <w:sz w:val="28"/>
+          <w:szCs w:val="28"/>
+        </w:rPr>
+      </w:pPr>
+      <w:r>
+        <w:rPr>
+          <w:rFonts w:ascii="Arial" w:cs="Arial" w:eastAsia="Arial" w:hAnsi="Arial"/>
+          <w:sz w:val="28"/>
+          <w:szCs w:val="28"/>
+          <w:rtl w:val="0"/>
+        </w:rPr>
+        <w:t xml:space="preserve">Backend: Adminhoz tartozó route-ok védelme.</w:t>
+      </w:r>
+    </w:p>
+    <w:p>
+      <w:pPr>
+        <w:spacing w:line="276" w:lineRule="auto"/>
+        <w:ind w:left="0" w:firstLine="0"/>
+        <w:rPr>
+          <w:rFonts w:ascii="Arial" w:cs="Arial" w:eastAsia="Arial" w:hAnsi="Arial"/>
+          <w:sz w:val="28"/>
+          <w:szCs w:val="28"/>
+        </w:rPr>
+      </w:pPr>
+      <w:r>
+        <w:rPr>
+          <w:rFonts w:ascii="Arial" w:cs="Arial" w:eastAsia="Arial" w:hAnsi="Arial"/>
+          <w:sz w:val="28"/>
+          <w:szCs w:val="28"/>
+          <w:rtl w:val="0"/>
+        </w:rPr>
+        <w:tab/>
+        <w:t xml:space="preserve">-Lukács Donát</w:t>
+      </w:r>
+    </w:p>
+    <w:p>
+      <w:pPr>
+        <w:spacing w:line="276" w:lineRule="auto"/>
+        <w:ind w:left="0" w:firstLine="0"/>
+        <w:rPr>
+          <w:rFonts w:ascii="Arial" w:cs="Arial" w:eastAsia="Arial" w:hAnsi="Arial"/>
+          <w:sz w:val="28"/>
+          <w:szCs w:val="28"/>
+        </w:rPr>
+      </w:pPr>
+      <w:r>
+        <w:rPr>
+          <w:rtl w:val="0"/>
+        </w:rPr>
+      </w:r>
+    </w:p>
+    <w:p>
+      <w:pPr>
+        <w:spacing w:line="276" w:lineRule="auto"/>
+        <w:rPr>
+          <w:rFonts w:ascii="Arial" w:cs="Arial" w:eastAsia="Arial" w:hAnsi="Arial"/>
+          <w:sz w:val="28"/>
+          <w:szCs w:val="28"/>
+        </w:rPr>
+      </w:pPr>
+      <w:r>
+        <w:rPr>
+          <w:rFonts w:ascii="Arial" w:cs="Arial" w:eastAsia="Arial" w:hAnsi="Arial"/>
+          <w:sz w:val="28"/>
+          <w:szCs w:val="28"/>
+          <w:rtl w:val="0"/>
+        </w:rPr>
+        <w:t xml:space="preserve">2023.04.27. Backend: Postman teszt.</w:t>
+      </w:r>
+    </w:p>
+    <w:p>
+      <w:pPr>
+        <w:spacing w:line="276" w:lineRule="auto"/>
+        <w:rPr>
+          <w:rFonts w:ascii="Arial" w:cs="Arial" w:eastAsia="Arial" w:hAnsi="Arial"/>
+          <w:sz w:val="28"/>
+          <w:szCs w:val="28"/>
+        </w:rPr>
+      </w:pPr>
+      <w:r>
+        <w:rPr>
+          <w:rFonts w:ascii="Arial" w:cs="Arial" w:eastAsia="Arial" w:hAnsi="Arial"/>
+          <w:sz w:val="28"/>
+          <w:szCs w:val="28"/>
+          <w:rtl w:val="0"/>
+        </w:rPr>
+        <w:tab/>
+        <w:t xml:space="preserve">-Lukács Donát</w:t>
+      </w:r>
+    </w:p>
+    <w:p>
+      <w:pPr>
+        <w:spacing w:line="276" w:lineRule="auto"/>
+        <w:rPr>
+          <w:rFonts w:ascii="Arial" w:cs="Arial" w:eastAsia="Arial" w:hAnsi="Arial"/>
+          <w:sz w:val="28"/>
+          <w:szCs w:val="28"/>
+        </w:rPr>
+      </w:pPr>
+      <w:r>
+        <w:rPr>
+          <w:rtl w:val="0"/>
+        </w:rPr>
+      </w:r>
+    </w:p>
+    <w:p>
+      <w:pPr>
+        <w:spacing w:line="276" w:lineRule="auto"/>
+        <w:rPr>
+          <w:rFonts w:ascii="Arial" w:cs="Arial" w:eastAsia="Arial" w:hAnsi="Arial"/>
+          <w:sz w:val="28"/>
+          <w:szCs w:val="28"/>
+        </w:rPr>
+      </w:pPr>
+      <w:r>
+        <w:rPr>
+          <w:rFonts w:ascii="Arial" w:cs="Arial" w:eastAsia="Arial" w:hAnsi="Arial"/>
+          <w:sz w:val="28"/>
+          <w:szCs w:val="28"/>
+          <w:rtl w:val="0"/>
+        </w:rPr>
+        <w:t xml:space="preserve">2023.04.28. Frontend: Tesztelés Jest-el.</w:t>
+      </w:r>
+    </w:p>
+    <w:p>
+      <w:pPr>
+        <w:spacing w:line="276" w:lineRule="auto"/>
+        <w:rPr>
+          <w:rFonts w:ascii="Arial" w:cs="Arial" w:eastAsia="Arial" w:hAnsi="Arial"/>
+          <w:sz w:val="28"/>
+          <w:szCs w:val="28"/>
+        </w:rPr>
+      </w:pPr>
+      <w:r>
+        <w:rPr>
+          <w:rFonts w:ascii="Arial" w:cs="Arial" w:eastAsia="Arial" w:hAnsi="Arial"/>
+          <w:sz w:val="28"/>
+          <w:szCs w:val="28"/>
+          <w:rtl w:val="0"/>
+        </w:rPr>
+        <w:tab/>
+        <w:t xml:space="preserve">-Lukács Donát, Bartha János, Kecskés Krisztián</w:t>
+      </w:r>
+    </w:p>
+    <w:p>
+      <w:pPr>
+        <w:spacing w:line="276" w:lineRule="auto"/>
+        <w:rPr>
+          <w:rFonts w:ascii="Arial" w:cs="Arial" w:eastAsia="Arial" w:hAnsi="Arial"/>
+          <w:sz w:val="28"/>
+          <w:szCs w:val="28"/>
+        </w:rPr>
+      </w:pPr>
+      <w:r>
+        <w:rPr>
+          <w:rtl w:val="0"/>
+        </w:rPr>
+      </w:r>
+    </w:p>
+    <w:p>
+      <w:pPr>
+        <w:spacing w:line="276" w:lineRule="auto"/>
+        <w:rPr>
+          <w:rFonts w:ascii="Arial" w:cs="Arial" w:eastAsia="Arial" w:hAnsi="Arial"/>
+          <w:sz w:val="28"/>
+          <w:szCs w:val="28"/>
+        </w:rPr>
+      </w:pPr>
+      <w:r>
+        <w:rPr>
+          <w:rtl w:val="0"/>
+        </w:rPr>
+      </w:r>
+    </w:p>
+    <w:p>
+      <w:pPr>
+        <w:spacing w:line="276" w:lineRule="auto"/>
+        <w:rPr>
+          <w:rFonts w:ascii="Arial" w:cs="Arial" w:eastAsia="Arial" w:hAnsi="Arial"/>
+          <w:sz w:val="28"/>
+          <w:szCs w:val="28"/>
+        </w:rPr>
+      </w:pPr>
+      <w:r>
+        <w:rPr>
+          <w:rtl w:val="0"/>
+        </w:rPr>
+      </w:r>
+    </w:p>
+    <w:p>
+      <w:pPr>
+        <w:spacing w:line="276" w:lineRule="auto"/>
+        <w:rPr>
+          <w:rFonts w:ascii="Arial" w:cs="Arial" w:eastAsia="Arial" w:hAnsi="Arial"/>
+          <w:sz w:val="28"/>
+          <w:szCs w:val="28"/>
+        </w:rPr>
+      </w:pPr>
+      <w:r>
+        <w:rPr>
+          <w:rtl w:val="0"/>
+        </w:rPr>
+      </w:r>
+    </w:p>
+    <w:p>
+      <w:pPr>
+        <w:spacing w:line="276" w:lineRule="auto"/>
+        <w:rPr>
+          <w:rFonts w:ascii="Arial" w:cs="Arial" w:eastAsia="Arial" w:hAnsi="Arial"/>
+          <w:sz w:val="28"/>
+          <w:szCs w:val="28"/>
+        </w:rPr>
+      </w:pPr>
+      <w:r>
+        <w:rPr>
+          <w:rtl w:val="0"/>
+        </w:rPr>
+      </w:r>
+    </w:p>
+    <w:p>
+      <w:pPr>
+        <w:spacing w:line="276" w:lineRule="auto"/>
+        <w:rPr>
+          <w:rFonts w:ascii="Arial" w:cs="Arial" w:eastAsia="Arial" w:hAnsi="Arial"/>
+          <w:sz w:val="28"/>
+          <w:szCs w:val="28"/>
+        </w:rPr>
+      </w:pPr>
+      <w:r>
+        <w:rPr>
+          <w:rtl w:val="0"/>
+        </w:rPr>
+      </w:r>
+    </w:p>
+    <w:p>
+      <w:pPr>
+        <w:spacing w:line="276" w:lineRule="auto"/>
+        <w:rPr>
+          <w:rFonts w:ascii="Arial" w:cs="Arial" w:eastAsia="Arial" w:hAnsi="Arial"/>
+          <w:sz w:val="28"/>
+          <w:szCs w:val="28"/>
+        </w:rPr>
+      </w:pPr>
+      <w:r>
+        <w:rPr>
+          <w:rtl w:val="0"/>
+        </w:rPr>
+      </w:r>
+    </w:p>
+    <w:p>
+      <w:pPr>
+        <w:spacing w:line="276" w:lineRule="auto"/>
+        <w:rPr>
+          <w:rFonts w:ascii="Arial" w:cs="Arial" w:eastAsia="Arial" w:hAnsi="Arial"/>
+          <w:sz w:val="28"/>
+          <w:szCs w:val="28"/>
+        </w:rPr>
+      </w:pPr>
+      <w:r>
+        <w:rPr>
+          <w:rtl w:val="0"/>
+        </w:rPr>
+      </w:r>
+    </w:p>
+    <w:p>
+      <w:pPr>
+        <w:spacing w:line="276" w:lineRule="auto"/>
+        <w:rPr>
+          <w:rFonts w:ascii="Arial" w:cs="Arial" w:eastAsia="Arial" w:hAnsi="Arial"/>
+          <w:sz w:val="28"/>
+          <w:szCs w:val="28"/>
+        </w:rPr>
+      </w:pPr>
+      <w:r>
+        <w:rPr>
+          <w:rtl w:val="0"/>
+        </w:rPr>
+      </w:r>
+    </w:p>
+    <w:p>
+      <w:pPr>
+        <w:spacing w:line="276" w:lineRule="auto"/>
+        <w:rPr>
+          <w:rFonts w:ascii="Arial" w:cs="Arial" w:eastAsia="Arial" w:hAnsi="Arial"/>
+          <w:sz w:val="28"/>
+          <w:szCs w:val="28"/>
+        </w:rPr>
+      </w:pPr>
+      <w:r>
+        <w:rPr>
+          <w:rtl w:val="0"/>
+        </w:rPr>
       </w:r>
     </w:p>
     <w:sectPr>
@@ -3008,7 +4134,7 @@
 
 <file path=customXML/item1.xml><?xml version="1.0" encoding="utf-8"?>
 <go:gDocsCustomXmlDataStorage xmlns:go="http://customooxmlschemas.google.com/" xmlns:r="http://schemas.openxmlformats.org/officeDocument/2006/relationships" uri="GoogleDocsCustomDataVersion1">
-  <go:docsCustomData xmlns:go="http://customooxmlschemas.google.com/" roundtripDataSignature="AMtx7mhtInT9ayV2iqvdhUNwSzVPhsOZ4A==">AMUW2mUeZuu4Z4gj69Kw9uUjVrUid+LqRlHC1ADMjPetdMtHiXnOFptgaHqkKvn0bgsr47SwOWeWiTYURT+/0mTWJMHmJDfl+uAvCKAY6c6AJytVZW9zIfc=</go:docsCustomData>
+  <go:docsCustomData xmlns:go="http://customooxmlschemas.google.com/" roundtripDataSignature="AMtx7mhtInT9ayV2iqvdhUNwSzVPhsOZ4A==">AMUW2mXv5cdbL74H35XL7v2w1O9/S43drOQ+fKmV3+zVmpMmIAvF0P/TLNnVOGUaqG3kHXeiJ1INp9wgcoCIwLiEJqAzjXq/9fEsouxeyZbP4unpvt49hHo=</go:docsCustomData>
 </go:gDocsCustomXmlDataStorage>
 </file>
 

</xml_diff>